<commit_message>
update design doc for scan methods
</commit_message>
<xml_diff>
--- a/Design decision.docx
+++ b/Design decision.docx
@@ -1,6 +1,6 @@
 
 <file path=word/document.xml><?xml version="1.0" encoding="utf-8"?>
-<w:document xmlns:wpc="http://schemas.microsoft.com/office/word/2010/wordprocessingCanvas" xmlns:cx="http://schemas.microsoft.com/office/drawing/2014/chartex" xmlns:cx1="http://schemas.microsoft.com/office/drawing/2015/9/8/chartex" xmlns:cx2="http://schemas.microsoft.com/office/drawing/2015/10/21/chartex" xmlns:cx3="http://schemas.microsoft.com/office/drawing/2016/5/9/chartex" xmlns:cx4="http://schemas.microsoft.com/office/drawing/2016/5/10/chartex" xmlns:cx5="http://schemas.microsoft.com/office/drawing/2016/5/11/chartex" xmlns:cx6="http://schemas.microsoft.com/office/drawing/2016/5/12/chartex" xmlns:cx7="http://schemas.microsoft.com/office/drawing/2016/5/13/chartex" xmlns:cx8="http://schemas.microsoft.com/office/drawing/2016/5/14/chartex" xmlns:mc="http://schemas.openxmlformats.org/markup-compatibility/2006" xmlns:aink="http://schemas.microsoft.com/office/drawing/2016/ink" xmlns:am3d="http://schemas.microsoft.com/office/drawing/2017/model3d" xmlns:o="urn:schemas-microsoft-com:office:office" xmlns:r="http://schemas.openxmlformats.org/officeDocument/2006/relationships" xmlns:m="http://schemas.openxmlformats.org/officeDocument/2006/math" xmlns:v="urn:schemas-microsoft-com:vml" xmlns:wp14="http://schemas.microsoft.com/office/word/2010/wordprocessingDrawing" xmlns:wp="http://schemas.openxmlformats.org/drawingml/2006/wordprocessingDrawing" xmlns:w10="urn:schemas-microsoft-com:office:word" xmlns:w="http://schemas.openxmlformats.org/wordprocessingml/2006/main" xmlns:w14="http://schemas.microsoft.com/office/word/2010/wordml" xmlns:w15="http://schemas.microsoft.com/office/word/2012/wordml" xmlns:w16cex="http://schemas.microsoft.com/office/word/2018/wordml/cex" xmlns:w16cid="http://schemas.microsoft.com/office/word/2016/wordml/cid" xmlns:w16="http://schemas.microsoft.com/office/word/2018/wordml" xmlns:w16se="http://schemas.microsoft.com/office/word/2015/wordml/symex" xmlns:wpg="http://schemas.microsoft.com/office/word/2010/wordprocessingGroup" xmlns:wpi="http://schemas.microsoft.com/office/word/2010/wordprocessingInk" xmlns:wne="http://schemas.microsoft.com/office/word/2006/wordml" xmlns:wps="http://schemas.microsoft.com/office/word/2010/wordprocessingShape" mc:Ignorable="w14 w15 w16se w16cid w16 w16cex wp14">
+<w:document xmlns:wpc="http://schemas.microsoft.com/office/word/2010/wordprocessingCanvas" xmlns:cx="http://schemas.microsoft.com/office/drawing/2014/chartex" xmlns:cx1="http://schemas.microsoft.com/office/drawing/2015/9/8/chartex" xmlns:cx2="http://schemas.microsoft.com/office/drawing/2015/10/21/chartex" xmlns:cx3="http://schemas.microsoft.com/office/drawing/2016/5/9/chartex" xmlns:cx4="http://schemas.microsoft.com/office/drawing/2016/5/10/chartex" xmlns:cx5="http://schemas.microsoft.com/office/drawing/2016/5/11/chartex" xmlns:cx6="http://schemas.microsoft.com/office/drawing/2016/5/12/chartex" xmlns:cx7="http://schemas.microsoft.com/office/drawing/2016/5/13/chartex" xmlns:cx8="http://schemas.microsoft.com/office/drawing/2016/5/14/chartex" xmlns:mc="http://schemas.openxmlformats.org/markup-compatibility/2006" xmlns:aink="http://schemas.microsoft.com/office/drawing/2016/ink" xmlns:am3d="http://schemas.microsoft.com/office/drawing/2017/model3d" xmlns:o="urn:schemas-microsoft-com:office:office" xmlns:r="http://schemas.openxmlformats.org/officeDocument/2006/relationships" xmlns:m="http://schemas.openxmlformats.org/officeDocument/2006/math" xmlns:v="urn:schemas-microsoft-com:vml" xmlns:wp14="http://schemas.microsoft.com/office/word/2010/wordprocessingDrawing" xmlns:wp="http://schemas.openxmlformats.org/drawingml/2006/wordprocessingDrawing" xmlns:w10="urn:schemas-microsoft-com:office:word" xmlns:w="http://schemas.openxmlformats.org/wordprocessingml/2006/main" xmlns:w14="http://schemas.microsoft.com/office/word/2010/wordml" xmlns:w15="http://schemas.microsoft.com/office/word/2012/wordml" xmlns:w16cid="http://schemas.microsoft.com/office/word/2016/wordml/cid" xmlns:w16se="http://schemas.microsoft.com/office/word/2015/wordml/symex" xmlns:wpg="http://schemas.microsoft.com/office/word/2010/wordprocessingGroup" xmlns:wpi="http://schemas.microsoft.com/office/word/2010/wordprocessingInk" xmlns:wne="http://schemas.microsoft.com/office/word/2006/wordml" xmlns:wps="http://schemas.microsoft.com/office/word/2010/wordprocessingShape" mc:Ignorable="w14 w15 w16se w16cid wp14">
   <w:body>
     <w:p>
       <w:r>
@@ -26,7 +26,23 @@
         <w:t xml:space="preserve"> </w:t>
       </w:r>
       <w:r>
-        <w:t>We use level to distinguish leaf node and non leaf node. Leaf node has level -1 and non leaf node has level = 1 if its children are leaf nodes and otherwise 0.</w:t>
+        <w:t xml:space="preserve">We use level to distinguish leaf node and </w:t>
+      </w:r>
+      <w:proofErr w:type="spellStart"/>
+      <w:r>
+        <w:t>non leaf</w:t>
+      </w:r>
+      <w:proofErr w:type="spellEnd"/>
+      <w:r>
+        <w:t xml:space="preserve"> node. Leaf node has level -1 and </w:t>
+      </w:r>
+      <w:proofErr w:type="spellStart"/>
+      <w:r>
+        <w:t>non leaf</w:t>
+      </w:r>
+      <w:proofErr w:type="spellEnd"/>
+      <w:r>
+        <w:t xml:space="preserve"> node has level = 1 if its children are leaf nodes and otherwise 0.</w:t>
       </w:r>
     </w:p>
     <w:p>
@@ -47,7 +63,7 @@
         <w:t xml:space="preserve"> </w:t>
       </w:r>
       <w:r>
-        <w:t>When leaf node is full, we split it by half and copy the smallest key of the right leaf node up to its parent node. When non leaf node is full, we also split it by half but push the smallest keey of right non leaf node up to its parent.</w:t>
+        <w:t>When leaf node is full, we split it by half and copy the smallest key of the right leaf node up to its parent node. When non leaf node is full, we also split it by half but push the smallest key of right non leaf node up to its parent.</w:t>
       </w:r>
     </w:p>
     <w:p>
@@ -68,19 +84,125 @@
         <w:t xml:space="preserve"> </w:t>
       </w:r>
       <w:r>
-        <w:t xml:space="preserve">The insertHelper method is called recursively to implement the insertion. If the node correnponding to the current pageNo is non leaf node, we’ll find the correct subtree to insert into by comparing the input key with keyArray. After finding the subtree, which is also a node, we’ll recursively call the insertHelper method to find its child until leaf node is reached. In leaf node, call insertIntoLeaf, which will insert into the leaf node. If the leaf node is full, then split it by half. Shift the right half into a new node and return the page number of new Node. The new node page No. is passed through </w:t>
-      </w:r>
+        <w:t xml:space="preserve">The </w:t>
+      </w:r>
+      <w:proofErr w:type="spellStart"/>
+      <w:r>
+        <w:t>insertHelper</w:t>
+      </w:r>
+      <w:proofErr w:type="spellEnd"/>
+      <w:r>
+        <w:t xml:space="preserve"> method is called recursively to implement the insertion. If the node corre</w:t>
+      </w:r>
+      <w:r>
+        <w:t>s</w:t>
+      </w:r>
+      <w:r>
+        <w:t xml:space="preserve">ponding to the current </w:t>
+      </w:r>
+      <w:proofErr w:type="spellStart"/>
+      <w:r>
+        <w:t>pageNo</w:t>
+      </w:r>
+      <w:proofErr w:type="spellEnd"/>
+      <w:r>
+        <w:t xml:space="preserve"> is non leaf node, we’ll find the correct subtree to insert into by comparing the input key with </w:t>
+      </w:r>
+      <w:proofErr w:type="spellStart"/>
+      <w:r>
+        <w:t>keyArray</w:t>
+      </w:r>
+      <w:proofErr w:type="spellEnd"/>
+      <w:r>
+        <w:t xml:space="preserve">. After finding the subtree, which is also a node, we’ll recursively call the </w:t>
+      </w:r>
+      <w:proofErr w:type="spellStart"/>
+      <w:r>
+        <w:t>insertHelper</w:t>
+      </w:r>
+      <w:proofErr w:type="spellEnd"/>
+      <w:r>
+        <w:t xml:space="preserve"> method to find its child until leaf node is reached. In leaf node, call </w:t>
+      </w:r>
+      <w:proofErr w:type="spellStart"/>
+      <w:r>
+        <w:t>insertIntoLeaf</w:t>
+      </w:r>
+      <w:proofErr w:type="spellEnd"/>
+      <w:r>
+        <w:t xml:space="preserve">, which will insert into the leaf node. If the leaf node is full, then split it by half. Shift the right half into a new node and return the page number of new Node. The new node page No. is passed through </w:t>
+      </w:r>
+      <w:proofErr w:type="spellStart"/>
       <w:r>
         <w:t>newChildPageNo</w:t>
       </w:r>
-      <w:r>
-        <w:t xml:space="preserve">, which is initialized to zero. If newChildPageNo =0, it means there’s no split. If newChildPageNo contains a nonzero number, it indicates that split happened and newChildPageNo is the page number of new node after split. We keep the newChildPage number by returning it from last recursive call and assign it to the current </w:t>
-      </w:r>
+      <w:proofErr w:type="spellEnd"/>
+      <w:r>
+        <w:t xml:space="preserve">, which is initialized to zero. If </w:t>
+      </w:r>
+      <w:proofErr w:type="spellStart"/>
+      <w:r>
+        <w:t>newChildPageNo</w:t>
+      </w:r>
+      <w:proofErr w:type="spellEnd"/>
+      <w:r>
+        <w:t xml:space="preserve"> =0, it means there’s no split. If </w:t>
+      </w:r>
+      <w:proofErr w:type="spellStart"/>
+      <w:r>
+        <w:t>newChildPageNo</w:t>
+      </w:r>
+      <w:proofErr w:type="spellEnd"/>
+      <w:r>
+        <w:t xml:space="preserve"> contains a nonzero number, it indicates that split happened and </w:t>
+      </w:r>
+      <w:proofErr w:type="spellStart"/>
+      <w:r>
+        <w:t>newChildPageNo</w:t>
+      </w:r>
+      <w:proofErr w:type="spellEnd"/>
+      <w:r>
+        <w:t xml:space="preserve"> is the page number of new node after split. We keep the </w:t>
+      </w:r>
+      <w:proofErr w:type="spellStart"/>
       <w:r>
         <w:t>newChildPage</w:t>
       </w:r>
-      <w:r>
-        <w:t>No. The split can propogate up when trying to insert into parent. This can be accomplished by our recursion since we’re checking whether newChildPageNo not equal to zero when in the non leaf node case.</w:t>
+      <w:proofErr w:type="spellEnd"/>
+      <w:r>
+        <w:t xml:space="preserve"> number by returning it from last recursive call and assign it to the current </w:t>
+      </w:r>
+      <w:proofErr w:type="spellStart"/>
+      <w:r>
+        <w:t>newChildPageNo</w:t>
+      </w:r>
+      <w:proofErr w:type="spellEnd"/>
+      <w:r>
+        <w:t xml:space="preserve">. The split can </w:t>
+      </w:r>
+      <w:proofErr w:type="spellStart"/>
+      <w:r>
+        <w:t>propogate</w:t>
+      </w:r>
+      <w:proofErr w:type="spellEnd"/>
+      <w:r>
+        <w:t xml:space="preserve"> up when trying to insert into parent. This can be accomplished by our recursion since we’re checking whether </w:t>
+      </w:r>
+      <w:proofErr w:type="spellStart"/>
+      <w:r>
+        <w:t>newChildPageNo</w:t>
+      </w:r>
+      <w:proofErr w:type="spellEnd"/>
+      <w:r>
+        <w:t xml:space="preserve"> not equal to zero when in the </w:t>
+      </w:r>
+      <w:proofErr w:type="spellStart"/>
+      <w:r>
+        <w:t>non leaf</w:t>
+      </w:r>
+      <w:proofErr w:type="spellEnd"/>
+      <w:r>
+        <w:t xml:space="preserve"> node case.</w:t>
       </w:r>
     </w:p>
     <w:p>
@@ -104,7 +226,23 @@
         <w:t xml:space="preserve"> </w:t>
       </w:r>
       <w:r>
-        <w:t>We use pageNo as input in insertHelper, which means we have to pin the page for every node we visit when we’re searching for the leaf node to insert into. The page</w:t>
+        <w:t xml:space="preserve">We use </w:t>
+      </w:r>
+      <w:proofErr w:type="spellStart"/>
+      <w:r>
+        <w:t>pageNo</w:t>
+      </w:r>
+      <w:proofErr w:type="spellEnd"/>
+      <w:r>
+        <w:t xml:space="preserve"> as input in </w:t>
+      </w:r>
+      <w:proofErr w:type="spellStart"/>
+      <w:r>
+        <w:t>insertHelper</w:t>
+      </w:r>
+      <w:proofErr w:type="spellEnd"/>
+      <w:r>
+        <w:t>, which means we have to pin the page for every node we visit when we’re searching for the leaf node to insert into. The page</w:t>
       </w:r>
       <w:r>
         <w:t>s</w:t>
@@ -116,22 +254,72 @@
         <w:t>are</w:t>
       </w:r>
       <w:r>
-        <w:t xml:space="preserve"> unpined after after insert. </w:t>
+        <w:t xml:space="preserve"> unpin</w:t>
+      </w:r>
+      <w:r>
+        <w:t>n</w:t>
+      </w:r>
+      <w:r>
+        <w:t xml:space="preserve">ed after </w:t>
+      </w:r>
+      <w:proofErr w:type="spellStart"/>
+      <w:r>
+        <w:t>after</w:t>
+      </w:r>
+      <w:proofErr w:type="spellEnd"/>
+      <w:r>
+        <w:t xml:space="preserve"> insert. </w:t>
       </w:r>
       <w:r>
         <w:t xml:space="preserve">the dirty bit = 0 for visit and dirty bit = 1 for insert. </w:t>
       </w:r>
       <w:r>
-        <w:t xml:space="preserve">When split happenes, we choose to return pageNo of the new node instead of pointer to node or node itself. </w:t>
-      </w:r>
-      <w:r>
-        <w:t xml:space="preserve">This means we need to pin the new node everytime after split in order to add the smallest key in the node into its parent to preserve Btree structure. </w:t>
-      </w:r>
-      <w:r>
-        <w:t xml:space="preserve">The page is unpined after insert key into parent. The dirty bit for both original node and new node are 1. </w:t>
-      </w:r>
-      <w:r>
-        <w:t xml:space="preserve">Also, we test whether a node is leaf by using pageNo as input. </w:t>
+        <w:t xml:space="preserve">When split happens, we choose to return </w:t>
+      </w:r>
+      <w:proofErr w:type="spellStart"/>
+      <w:r>
+        <w:t>pageNo</w:t>
+      </w:r>
+      <w:proofErr w:type="spellEnd"/>
+      <w:r>
+        <w:t xml:space="preserve"> of the new node instead of pointer to node or node itself. </w:t>
+      </w:r>
+      <w:r>
+        <w:t>This means we need to pin the new node every</w:t>
+      </w:r>
+      <w:r>
+        <w:t xml:space="preserve"> </w:t>
+      </w:r>
+      <w:r>
+        <w:t xml:space="preserve">time after split in order to add the smallest key in the node into its parent to preserve </w:t>
+      </w:r>
+      <w:proofErr w:type="spellStart"/>
+      <w:r>
+        <w:t>Btree</w:t>
+      </w:r>
+      <w:proofErr w:type="spellEnd"/>
+      <w:r>
+        <w:t xml:space="preserve"> structure. </w:t>
+      </w:r>
+      <w:r>
+        <w:t>The page is unpi</w:t>
+      </w:r>
+      <w:r>
+        <w:t>n</w:t>
+      </w:r>
+      <w:r>
+        <w:t xml:space="preserve">ned after insert key into parent. The dirty bit for both original node and new node are 1. </w:t>
+      </w:r>
+      <w:r>
+        <w:t xml:space="preserve">Also, we test whether a node is leaf by using </w:t>
+      </w:r>
+      <w:proofErr w:type="spellStart"/>
+      <w:r>
+        <w:t>pageNo</w:t>
+      </w:r>
+      <w:proofErr w:type="spellEnd"/>
+      <w:r>
+        <w:t xml:space="preserve"> as input. </w:t>
       </w:r>
       <w:r>
         <w:t xml:space="preserve">This means that we have to </w:t>
@@ -148,26 +336,43 @@
       <w:r>
         <w:t xml:space="preserve"> and we unpin the page after we get the level information from node.</w:t>
       </w:r>
-    </w:p>
-    <w:p>
-      <w:pPr>
-        <w:pStyle w:val="ListParagraph"/>
-      </w:pPr>
-      <w:r>
-        <w:rPr>
-          <w:color w:val="FF0000"/>
-          <w:u w:val="single"/>
-        </w:rPr>
-        <w:t>TODO</w:t>
-      </w:r>
-      <w:r>
-        <w:rPr>
-          <w:u w:val="single"/>
-        </w:rPr>
-        <w:t>:</w:t>
-      </w:r>
-      <w:r>
-        <w:t xml:space="preserve"> when to pin and unpin pages in scan methods</w:t>
+      <w:r>
+        <w:t xml:space="preserve"> In the </w:t>
+      </w:r>
+      <w:proofErr w:type="spellStart"/>
+      <w:r>
+        <w:t>startScan</w:t>
+      </w:r>
+      <w:proofErr w:type="spellEnd"/>
+      <w:r>
+        <w:t xml:space="preserve"> and </w:t>
+      </w:r>
+      <w:proofErr w:type="spellStart"/>
+      <w:r>
+        <w:t>scanNext</w:t>
+      </w:r>
+      <w:proofErr w:type="spellEnd"/>
+      <w:r>
+        <w:t xml:space="preserve"> methods, </w:t>
+      </w:r>
+      <w:r>
+        <w:t xml:space="preserve">a page is unpinned soon after it is read. Once the page is read, we set </w:t>
+      </w:r>
+      <w:proofErr w:type="spellStart"/>
+      <w:r>
+        <w:t>currentPageNum</w:t>
+      </w:r>
+      <w:proofErr w:type="spellEnd"/>
+      <w:r>
+        <w:t xml:space="preserve"> and </w:t>
+      </w:r>
+      <w:proofErr w:type="spellStart"/>
+      <w:r>
+        <w:t>currentPageData</w:t>
+      </w:r>
+      <w:proofErr w:type="spellEnd"/>
+      <w:r>
+        <w:t xml:space="preserve"> to the values obtained from the page. This helps us keep track of the current node we’re at when traversing. Once that information is read, we no longer need the page and thus unpin it.</w:t>
       </w:r>
     </w:p>
     <w:p>
@@ -178,25 +383,235 @@
           <w:numId w:val="1"/>
         </w:numPr>
         <w:rPr>
+          <w:color w:val="000000" w:themeColor="text1"/>
           <w:u w:val="single"/>
         </w:rPr>
       </w:pPr>
-      <w:r>
-        <w:rPr>
-          <w:color w:val="FF0000"/>
+      <w:proofErr w:type="spellStart"/>
+      <w:r>
+        <w:rPr>
+          <w:color w:val="000000" w:themeColor="text1"/>
           <w:u w:val="single"/>
         </w:rPr>
-        <w:t>TODO</w:t>
-      </w:r>
-      <w:r>
-        <w:rPr>
+        <w:t>startScan</w:t>
+      </w:r>
+      <w:proofErr w:type="spellEnd"/>
+      <w:r>
+        <w:rPr>
+          <w:i/>
+          <w:color w:val="000000" w:themeColor="text1"/>
+        </w:rPr>
+        <w:t xml:space="preserve">: </w:t>
+      </w:r>
+      <w:r>
+        <w:rPr>
+          <w:color w:val="000000" w:themeColor="text1"/>
+        </w:rPr>
+        <w:t xml:space="preserve">The </w:t>
+      </w:r>
+      <w:proofErr w:type="spellStart"/>
+      <w:r>
+        <w:rPr>
+          <w:color w:val="000000" w:themeColor="text1"/>
+        </w:rPr>
+        <w:t>startScan</w:t>
+      </w:r>
+      <w:proofErr w:type="spellEnd"/>
+      <w:r>
+        <w:rPr>
+          <w:color w:val="000000" w:themeColor="text1"/>
+        </w:rPr>
+        <w:t xml:space="preserve"> method begins by checking for a valid range and opcodes. Then we check whether the root page is a leaf or not. If it is, that is the node we will search, and it is the only node in the tree. If the root page is not a leaf, we begin searching from the root. We keep track of the current page we are on by updating this-&gt;</w:t>
+      </w:r>
+      <w:proofErr w:type="spellStart"/>
+      <w:r>
+        <w:rPr>
+          <w:color w:val="000000" w:themeColor="text1"/>
+        </w:rPr>
+        <w:t>currentPageNum</w:t>
+      </w:r>
+      <w:proofErr w:type="spellEnd"/>
+      <w:r>
+        <w:rPr>
+          <w:color w:val="000000" w:themeColor="text1"/>
+        </w:rPr>
+        <w:t xml:space="preserve"> every node we visit. It is set to the root page number at the beginning of the traversal. Then, we run a while loop as long as the current page we are on is not a leaf node. Once we hit a leaf node, we know that we’re at the bottom of the tree, and we break out of the while loop. Within the while loop, we run a for loop through every key value in the current page we are on. In this loop, we look for the </w:t>
+      </w:r>
+      <w:r>
+        <w:rPr>
+          <w:color w:val="000000" w:themeColor="text1"/>
+        </w:rPr>
+        <w:lastRenderedPageBreak/>
+        <w:t>appropriate slot, find the appropriate child node, and update this-&gt;</w:t>
+      </w:r>
+      <w:proofErr w:type="spellStart"/>
+      <w:r>
+        <w:rPr>
+          <w:color w:val="000000" w:themeColor="text1"/>
+        </w:rPr>
+        <w:t>currentPageNum</w:t>
+      </w:r>
+      <w:proofErr w:type="spellEnd"/>
+      <w:r>
+        <w:rPr>
+          <w:color w:val="000000" w:themeColor="text1"/>
+        </w:rPr>
+        <w:t xml:space="preserve"> to the page number of that child node. The while loop then starts searching in the child node. </w:t>
+      </w:r>
+      <w:r>
+        <w:rPr>
+          <w:color w:val="000000" w:themeColor="text1"/>
+        </w:rPr>
+        <w:t>Once we exit the while loop, we will have found a leaf node to begin traversing. The data is stored in this-&gt;</w:t>
+      </w:r>
+      <w:proofErr w:type="spellStart"/>
+      <w:r>
+        <w:rPr>
+          <w:color w:val="000000" w:themeColor="text1"/>
+        </w:rPr>
+        <w:t>currentPageData</w:t>
+      </w:r>
+      <w:proofErr w:type="spellEnd"/>
+      <w:r>
+        <w:rPr>
+          <w:color w:val="000000" w:themeColor="text1"/>
+        </w:rPr>
+        <w:t>. We use this-&gt;</w:t>
+      </w:r>
+      <w:proofErr w:type="spellStart"/>
+      <w:r>
+        <w:rPr>
+          <w:color w:val="000000" w:themeColor="text1"/>
+        </w:rPr>
+        <w:t>nextEntry</w:t>
+      </w:r>
+      <w:proofErr w:type="spellEnd"/>
+      <w:r>
+        <w:rPr>
+          <w:color w:val="000000" w:themeColor="text1"/>
+        </w:rPr>
+        <w:t xml:space="preserve"> to indicate the slot in the current page (this-&gt;</w:t>
+      </w:r>
+      <w:proofErr w:type="spellStart"/>
+      <w:r>
+        <w:rPr>
+          <w:color w:val="000000" w:themeColor="text1"/>
+        </w:rPr>
+        <w:t>currentPageData</w:t>
+      </w:r>
+      <w:proofErr w:type="spellEnd"/>
+      <w:r>
+        <w:rPr>
+          <w:color w:val="000000" w:themeColor="text1"/>
+        </w:rPr>
+        <w:t xml:space="preserve">) that we will </w:t>
+      </w:r>
+      <w:r>
+        <w:rPr>
+          <w:color w:val="000000" w:themeColor="text1"/>
+        </w:rPr>
+        <w:t>evaluate next to see if it satisfies our range criteria. It initialized to 0 to search at the beginning of the leaf node.</w:t>
+      </w:r>
+    </w:p>
+    <w:p>
+      <w:pPr>
+        <w:pStyle w:val="ListParagraph"/>
+        <w:numPr>
+          <w:ilvl w:val="0"/>
+          <w:numId w:val="1"/>
+        </w:numPr>
+        <w:rPr>
+          <w:color w:val="000000" w:themeColor="text1"/>
           <w:u w:val="single"/>
         </w:rPr>
-        <w:t>:</w:t>
-      </w:r>
-      <w:r>
-        <w:t xml:space="preserve"> design for scan methods</w:t>
-      </w:r>
+      </w:pPr>
+      <w:proofErr w:type="spellStart"/>
+      <w:r>
+        <w:rPr>
+          <w:color w:val="000000" w:themeColor="text1"/>
+          <w:u w:val="single"/>
+        </w:rPr>
+        <w:t>scanNext</w:t>
+      </w:r>
+      <w:proofErr w:type="spellEnd"/>
+      <w:r>
+        <w:rPr>
+          <w:color w:val="000000" w:themeColor="text1"/>
+        </w:rPr>
+        <w:t xml:space="preserve">: The </w:t>
+      </w:r>
+      <w:proofErr w:type="spellStart"/>
+      <w:r>
+        <w:rPr>
+          <w:color w:val="000000" w:themeColor="text1"/>
+        </w:rPr>
+        <w:t>scanNext</w:t>
+      </w:r>
+      <w:proofErr w:type="spellEnd"/>
+      <w:r>
+        <w:rPr>
+          <w:color w:val="000000" w:themeColor="text1"/>
+        </w:rPr>
+        <w:t xml:space="preserve"> method returns the next record that matches the range criteria through </w:t>
+      </w:r>
+      <w:proofErr w:type="spellStart"/>
+      <w:r>
+        <w:rPr>
+          <w:color w:val="000000" w:themeColor="text1"/>
+        </w:rPr>
+        <w:t>outRid</w:t>
+      </w:r>
+      <w:proofErr w:type="spellEnd"/>
+      <w:r>
+        <w:rPr>
+          <w:color w:val="000000" w:themeColor="text1"/>
+        </w:rPr>
+        <w:t>. We will first grab the page that is saved in this-&gt;</w:t>
+      </w:r>
+      <w:proofErr w:type="spellStart"/>
+      <w:r>
+        <w:rPr>
+          <w:color w:val="000000" w:themeColor="text1"/>
+        </w:rPr>
+        <w:t>currentPageData</w:t>
+      </w:r>
+      <w:proofErr w:type="spellEnd"/>
+      <w:r>
+        <w:rPr>
+          <w:color w:val="000000" w:themeColor="text1"/>
+        </w:rPr>
+        <w:t>, which is the leaf node to begin searching. We implemented a while loop to continuously traversing through the records stored in the leaf nodes to find a record that matches the range criteria. We broke the traversal into different cases, depending on the op codes. We then incremented this-&gt;</w:t>
+      </w:r>
+      <w:proofErr w:type="spellStart"/>
+      <w:r>
+        <w:rPr>
+          <w:color w:val="000000" w:themeColor="text1"/>
+        </w:rPr>
+        <w:t>nextEntry</w:t>
+      </w:r>
+      <w:proofErr w:type="spellEnd"/>
+      <w:r>
+        <w:rPr>
+          <w:color w:val="000000" w:themeColor="text1"/>
+        </w:rPr>
+        <w:t xml:space="preserve"> if there are still records left in the node. Otherwise, we move to the right sibling page and set this-&gt;</w:t>
+      </w:r>
+      <w:proofErr w:type="spellStart"/>
+      <w:r>
+        <w:rPr>
+          <w:color w:val="000000" w:themeColor="text1"/>
+        </w:rPr>
+        <w:t>nextEntry</w:t>
+      </w:r>
+      <w:proofErr w:type="spellEnd"/>
+      <w:r>
+        <w:rPr>
+          <w:color w:val="000000" w:themeColor="text1"/>
+        </w:rPr>
+        <w:t xml:space="preserve"> to the first record of the right sibling.</w:t>
+      </w:r>
+      <w:bookmarkStart w:id="0" w:name="_GoBack"/>
+      <w:bookmarkEnd w:id="0"/>
     </w:p>
     <w:sectPr>
       <w:pgSz w:w="12240" w:h="15840"/>
@@ -208,8 +623,46 @@
 </w:document>
 </file>
 
+<file path=word/endnotes.xml><?xml version="1.0" encoding="utf-8"?>
+<w:endnotes xmlns:wpc="http://schemas.microsoft.com/office/word/2010/wordprocessingCanvas" xmlns:cx="http://schemas.microsoft.com/office/drawing/2014/chartex" xmlns:cx1="http://schemas.microsoft.com/office/drawing/2015/9/8/chartex" xmlns:cx2="http://schemas.microsoft.com/office/drawing/2015/10/21/chartex" xmlns:cx3="http://schemas.microsoft.com/office/drawing/2016/5/9/chartex" xmlns:cx4="http://schemas.microsoft.com/office/drawing/2016/5/10/chartex" xmlns:cx5="http://schemas.microsoft.com/office/drawing/2016/5/11/chartex" xmlns:cx6="http://schemas.microsoft.com/office/drawing/2016/5/12/chartex" xmlns:cx7="http://schemas.microsoft.com/office/drawing/2016/5/13/chartex" xmlns:cx8="http://schemas.microsoft.com/office/drawing/2016/5/14/chartex" xmlns:mc="http://schemas.openxmlformats.org/markup-compatibility/2006" xmlns:aink="http://schemas.microsoft.com/office/drawing/2016/ink" xmlns:am3d="http://schemas.microsoft.com/office/drawing/2017/model3d" xmlns:o="urn:schemas-microsoft-com:office:office" xmlns:r="http://schemas.openxmlformats.org/officeDocument/2006/relationships" xmlns:m="http://schemas.openxmlformats.org/officeDocument/2006/math" xmlns:v="urn:schemas-microsoft-com:vml" xmlns:wp14="http://schemas.microsoft.com/office/word/2010/wordprocessingDrawing" xmlns:wp="http://schemas.openxmlformats.org/drawingml/2006/wordprocessingDrawing" xmlns:w10="urn:schemas-microsoft-com:office:word" xmlns:w="http://schemas.openxmlformats.org/wordprocessingml/2006/main" xmlns:w14="http://schemas.microsoft.com/office/word/2010/wordml" xmlns:w15="http://schemas.microsoft.com/office/word/2012/wordml" xmlns:w16cid="http://schemas.microsoft.com/office/word/2016/wordml/cid" xmlns:w16se="http://schemas.microsoft.com/office/word/2015/wordml/symex" xmlns:wpg="http://schemas.microsoft.com/office/word/2010/wordprocessingGroup" xmlns:wpi="http://schemas.microsoft.com/office/word/2010/wordprocessingInk" xmlns:wne="http://schemas.microsoft.com/office/word/2006/wordml" xmlns:wps="http://schemas.microsoft.com/office/word/2010/wordprocessingShape" mc:Ignorable="w14 w15 w16se w16cid wp14">
+  <w:endnote w:type="separator" w:id="-1">
+    <w:p>
+      <w:r>
+        <w:separator/>
+      </w:r>
+    </w:p>
+  </w:endnote>
+  <w:endnote w:type="continuationSeparator" w:id="0">
+    <w:p>
+      <w:r>
+        <w:continuationSeparator/>
+      </w:r>
+    </w:p>
+  </w:endnote>
+</w:endnotes>
+</file>
+
+<file path=word/footnotes.xml><?xml version="1.0" encoding="utf-8"?>
+<w:footnotes xmlns:wpc="http://schemas.microsoft.com/office/word/2010/wordprocessingCanvas" xmlns:cx="http://schemas.microsoft.com/office/drawing/2014/chartex" xmlns:cx1="http://schemas.microsoft.com/office/drawing/2015/9/8/chartex" xmlns:cx2="http://schemas.microsoft.com/office/drawing/2015/10/21/chartex" xmlns:cx3="http://schemas.microsoft.com/office/drawing/2016/5/9/chartex" xmlns:cx4="http://schemas.microsoft.com/office/drawing/2016/5/10/chartex" xmlns:cx5="http://schemas.microsoft.com/office/drawing/2016/5/11/chartex" xmlns:cx6="http://schemas.microsoft.com/office/drawing/2016/5/12/chartex" xmlns:cx7="http://schemas.microsoft.com/office/drawing/2016/5/13/chartex" xmlns:cx8="http://schemas.microsoft.com/office/drawing/2016/5/14/chartex" xmlns:mc="http://schemas.openxmlformats.org/markup-compatibility/2006" xmlns:aink="http://schemas.microsoft.com/office/drawing/2016/ink" xmlns:am3d="http://schemas.microsoft.com/office/drawing/2017/model3d" xmlns:o="urn:schemas-microsoft-com:office:office" xmlns:r="http://schemas.openxmlformats.org/officeDocument/2006/relationships" xmlns:m="http://schemas.openxmlformats.org/officeDocument/2006/math" xmlns:v="urn:schemas-microsoft-com:vml" xmlns:wp14="http://schemas.microsoft.com/office/word/2010/wordprocessingDrawing" xmlns:wp="http://schemas.openxmlformats.org/drawingml/2006/wordprocessingDrawing" xmlns:w10="urn:schemas-microsoft-com:office:word" xmlns:w="http://schemas.openxmlformats.org/wordprocessingml/2006/main" xmlns:w14="http://schemas.microsoft.com/office/word/2010/wordml" xmlns:w15="http://schemas.microsoft.com/office/word/2012/wordml" xmlns:w16cid="http://schemas.microsoft.com/office/word/2016/wordml/cid" xmlns:w16se="http://schemas.microsoft.com/office/word/2015/wordml/symex" xmlns:wpg="http://schemas.microsoft.com/office/word/2010/wordprocessingGroup" xmlns:wpi="http://schemas.microsoft.com/office/word/2010/wordprocessingInk" xmlns:wne="http://schemas.microsoft.com/office/word/2006/wordml" xmlns:wps="http://schemas.microsoft.com/office/word/2010/wordprocessingShape" mc:Ignorable="w14 w15 w16se w16cid wp14">
+  <w:footnote w:type="separator" w:id="-1">
+    <w:p>
+      <w:r>
+        <w:separator/>
+      </w:r>
+    </w:p>
+  </w:footnote>
+  <w:footnote w:type="continuationSeparator" w:id="0">
+    <w:p>
+      <w:r>
+        <w:continuationSeparator/>
+      </w:r>
+    </w:p>
+  </w:footnote>
+</w:footnotes>
+</file>
+
 <file path=word/numbering.xml><?xml version="1.0" encoding="utf-8"?>
-<w:numbering xmlns:wpc="http://schemas.microsoft.com/office/word/2010/wordprocessingCanvas" xmlns:cx="http://schemas.microsoft.com/office/drawing/2014/chartex" xmlns:cx1="http://schemas.microsoft.com/office/drawing/2015/9/8/chartex" xmlns:cx2="http://schemas.microsoft.com/office/drawing/2015/10/21/chartex" xmlns:cx3="http://schemas.microsoft.com/office/drawing/2016/5/9/chartex" xmlns:cx4="http://schemas.microsoft.com/office/drawing/2016/5/10/chartex" xmlns:cx5="http://schemas.microsoft.com/office/drawing/2016/5/11/chartex" xmlns:cx6="http://schemas.microsoft.com/office/drawing/2016/5/12/chartex" xmlns:cx7="http://schemas.microsoft.com/office/drawing/2016/5/13/chartex" xmlns:cx8="http://schemas.microsoft.com/office/drawing/2016/5/14/chartex" xmlns:mc="http://schemas.openxmlformats.org/markup-compatibility/2006" xmlns:aink="http://schemas.microsoft.com/office/drawing/2016/ink" xmlns:am3d="http://schemas.microsoft.com/office/drawing/2017/model3d" xmlns:o="urn:schemas-microsoft-com:office:office" xmlns:r="http://schemas.openxmlformats.org/officeDocument/2006/relationships" xmlns:m="http://schemas.openxmlformats.org/officeDocument/2006/math" xmlns:v="urn:schemas-microsoft-com:vml" xmlns:wp14="http://schemas.microsoft.com/office/word/2010/wordprocessingDrawing" xmlns:wp="http://schemas.openxmlformats.org/drawingml/2006/wordprocessingDrawing" xmlns:w10="urn:schemas-microsoft-com:office:word" xmlns:w="http://schemas.openxmlformats.org/wordprocessingml/2006/main" xmlns:w14="http://schemas.microsoft.com/office/word/2010/wordml" xmlns:w15="http://schemas.microsoft.com/office/word/2012/wordml" xmlns:w16cex="http://schemas.microsoft.com/office/word/2018/wordml/cex" xmlns:w16cid="http://schemas.microsoft.com/office/word/2016/wordml/cid" xmlns:w16="http://schemas.microsoft.com/office/word/2018/wordml" xmlns:w16se="http://schemas.microsoft.com/office/word/2015/wordml/symex" xmlns:wpg="http://schemas.microsoft.com/office/word/2010/wordprocessingGroup" xmlns:wpi="http://schemas.microsoft.com/office/word/2010/wordprocessingInk" xmlns:wne="http://schemas.microsoft.com/office/word/2006/wordml" xmlns:wps="http://schemas.microsoft.com/office/word/2010/wordprocessingShape" mc:Ignorable="w14 w15 w16se w16cid w16 w16cex wp14">
+<w:numbering xmlns:wpc="http://schemas.microsoft.com/office/word/2010/wordprocessingCanvas" xmlns:cx="http://schemas.microsoft.com/office/drawing/2014/chartex" xmlns:cx1="http://schemas.microsoft.com/office/drawing/2015/9/8/chartex" xmlns:cx2="http://schemas.microsoft.com/office/drawing/2015/10/21/chartex" xmlns:cx3="http://schemas.microsoft.com/office/drawing/2016/5/9/chartex" xmlns:cx4="http://schemas.microsoft.com/office/drawing/2016/5/10/chartex" xmlns:cx5="http://schemas.microsoft.com/office/drawing/2016/5/11/chartex" xmlns:cx6="http://schemas.microsoft.com/office/drawing/2016/5/12/chartex" xmlns:cx7="http://schemas.microsoft.com/office/drawing/2016/5/13/chartex" xmlns:cx8="http://schemas.microsoft.com/office/drawing/2016/5/14/chartex" xmlns:mc="http://schemas.openxmlformats.org/markup-compatibility/2006" xmlns:aink="http://schemas.microsoft.com/office/drawing/2016/ink" xmlns:am3d="http://schemas.microsoft.com/office/drawing/2017/model3d" xmlns:o="urn:schemas-microsoft-com:office:office" xmlns:r="http://schemas.openxmlformats.org/officeDocument/2006/relationships" xmlns:m="http://schemas.openxmlformats.org/officeDocument/2006/math" xmlns:v="urn:schemas-microsoft-com:vml" xmlns:wp14="http://schemas.microsoft.com/office/word/2010/wordprocessingDrawing" xmlns:wp="http://schemas.openxmlformats.org/drawingml/2006/wordprocessingDrawing" xmlns:w10="urn:schemas-microsoft-com:office:word" xmlns:w="http://schemas.openxmlformats.org/wordprocessingml/2006/main" xmlns:w14="http://schemas.microsoft.com/office/word/2010/wordml" xmlns:w15="http://schemas.microsoft.com/office/word/2012/wordml" xmlns:w16cid="http://schemas.microsoft.com/office/word/2016/wordml/cid" xmlns:w16se="http://schemas.microsoft.com/office/word/2015/wordml/symex" xmlns:wpg="http://schemas.microsoft.com/office/word/2010/wordprocessingGroup" xmlns:wpi="http://schemas.microsoft.com/office/word/2010/wordprocessingInk" xmlns:wne="http://schemas.microsoft.com/office/word/2006/wordml" xmlns:wps="http://schemas.microsoft.com/office/word/2010/wordprocessingShape" mc:Ignorable="w14 w15 w16se w16cid wp14">
   <w:abstractNum w:abstractNumId="0" w15:restartNumberingAfterBreak="0">
     <w:nsid w:val="0F101CFB"/>
     <w:multiLevelType w:val="hybridMultilevel"/>
@@ -330,7 +783,7 @@
 </file>
 
 <file path=word/styles.xml><?xml version="1.0" encoding="utf-8"?>
-<w:styles xmlns:mc="http://schemas.openxmlformats.org/markup-compatibility/2006" xmlns:r="http://schemas.openxmlformats.org/officeDocument/2006/relationships" xmlns:w="http://schemas.openxmlformats.org/wordprocessingml/2006/main" xmlns:w14="http://schemas.microsoft.com/office/word/2010/wordml" xmlns:w15="http://schemas.microsoft.com/office/word/2012/wordml" xmlns:w16cex="http://schemas.microsoft.com/office/word/2018/wordml/cex" xmlns:w16cid="http://schemas.microsoft.com/office/word/2016/wordml/cid" xmlns:w16="http://schemas.microsoft.com/office/word/2018/wordml" xmlns:w16se="http://schemas.microsoft.com/office/word/2015/wordml/symex" mc:Ignorable="w14 w15 w16se w16cid w16 w16cex">
+<w:styles xmlns:mc="http://schemas.openxmlformats.org/markup-compatibility/2006" xmlns:r="http://schemas.openxmlformats.org/officeDocument/2006/relationships" xmlns:w="http://schemas.openxmlformats.org/wordprocessingml/2006/main" xmlns:w14="http://schemas.microsoft.com/office/word/2010/wordml" xmlns:w15="http://schemas.microsoft.com/office/word/2012/wordml" xmlns:w16cid="http://schemas.microsoft.com/office/word/2016/wordml/cid" xmlns:w16se="http://schemas.microsoft.com/office/word/2015/wordml/symex" mc:Ignorable="w14 w15 w16se w16cid">
   <w:docDefaults>
     <w:rPrDefault>
       <w:rPr>
@@ -342,7 +795,7 @@
     </w:rPrDefault>
     <w:pPrDefault/>
   </w:docDefaults>
-  <w:latentStyles w:defLockedState="0" w:defUIPriority="99" w:defSemiHidden="0" w:defUnhideWhenUsed="0" w:defQFormat="0" w:count="376">
+  <w:latentStyles w:defLockedState="0" w:defUIPriority="99" w:defSemiHidden="0" w:defUnhideWhenUsed="0" w:defQFormat="0" w:count="375">
     <w:lsdException w:name="Normal" w:uiPriority="0" w:qFormat="1"/>
     <w:lsdException w:name="heading 1" w:uiPriority="9" w:qFormat="1"/>
     <w:lsdException w:name="heading 2" w:semiHidden="1" w:uiPriority="9" w:unhideWhenUsed="1" w:qFormat="1"/>
@@ -448,6 +901,7 @@
     <w:lsdException w:name="HTML Sample" w:semiHidden="1" w:unhideWhenUsed="1"/>
     <w:lsdException w:name="HTML Typewriter" w:semiHidden="1" w:unhideWhenUsed="1"/>
     <w:lsdException w:name="HTML Variable" w:semiHidden="1" w:unhideWhenUsed="1"/>
+    <w:lsdException w:name="Normal Table" w:semiHidden="1" w:unhideWhenUsed="1"/>
     <w:lsdException w:name="annotation subject" w:semiHidden="1" w:unhideWhenUsed="1"/>
     <w:lsdException w:name="No List" w:semiHidden="1" w:unhideWhenUsed="1"/>
     <w:lsdException w:name="Outline List 1" w:semiHidden="1" w:unhideWhenUsed="1"/>
@@ -494,8 +948,10 @@
     <w:lsdException w:name="Table Subtle 2" w:semiHidden="1" w:unhideWhenUsed="1"/>
     <w:lsdException w:name="Table Web 1" w:semiHidden="1" w:unhideWhenUsed="1"/>
     <w:lsdException w:name="Table Web 2" w:semiHidden="1" w:unhideWhenUsed="1"/>
+    <w:lsdException w:name="Table Web 3" w:semiHidden="1" w:unhideWhenUsed="1"/>
     <w:lsdException w:name="Balloon Text" w:semiHidden="1" w:unhideWhenUsed="1"/>
     <w:lsdException w:name="Table Grid" w:uiPriority="39"/>
+    <w:lsdException w:name="Table Theme" w:semiHidden="1" w:unhideWhenUsed="1"/>
     <w:lsdException w:name="Placeholder Text" w:semiHidden="1"/>
     <w:lsdException w:name="No Spacing" w:uiPriority="1" w:qFormat="1"/>
     <w:lsdException w:name="Light Shading" w:uiPriority="60"/>
@@ -715,7 +1171,6 @@
     <w:lsdException w:name="Smart Hyperlink" w:semiHidden="1" w:unhideWhenUsed="1"/>
     <w:lsdException w:name="Hashtag" w:semiHidden="1" w:unhideWhenUsed="1"/>
     <w:lsdException w:name="Unresolved Mention" w:semiHidden="1" w:unhideWhenUsed="1"/>
-    <w:lsdException w:name="Smart Link" w:semiHidden="1" w:unhideWhenUsed="1"/>
   </w:latentStyles>
   <w:style w:type="paragraph" w:default="1" w:styleId="Normal">
     <w:name w:val="Normal"/>
@@ -758,6 +1213,48 @@
       <w:ind w:left="720"/>
       <w:contextualSpacing/>
     </w:pPr>
+  </w:style>
+  <w:style w:type="paragraph" w:styleId="Header">
+    <w:name w:val="header"/>
+    <w:basedOn w:val="Normal"/>
+    <w:link w:val="HeaderChar"/>
+    <w:uiPriority w:val="99"/>
+    <w:unhideWhenUsed/>
+    <w:rsid w:val="00824F97"/>
+    <w:pPr>
+      <w:tabs>
+        <w:tab w:val="center" w:pos="4680"/>
+        <w:tab w:val="right" w:pos="9360"/>
+      </w:tabs>
+    </w:pPr>
+  </w:style>
+  <w:style w:type="character" w:customStyle="1" w:styleId="HeaderChar">
+    <w:name w:val="Header Char"/>
+    <w:basedOn w:val="DefaultParagraphFont"/>
+    <w:link w:val="Header"/>
+    <w:uiPriority w:val="99"/>
+    <w:rsid w:val="00824F97"/>
+  </w:style>
+  <w:style w:type="paragraph" w:styleId="Footer">
+    <w:name w:val="footer"/>
+    <w:basedOn w:val="Normal"/>
+    <w:link w:val="FooterChar"/>
+    <w:uiPriority w:val="99"/>
+    <w:unhideWhenUsed/>
+    <w:rsid w:val="00824F97"/>
+    <w:pPr>
+      <w:tabs>
+        <w:tab w:val="center" w:pos="4680"/>
+        <w:tab w:val="right" w:pos="9360"/>
+      </w:tabs>
+    </w:pPr>
+  </w:style>
+  <w:style w:type="character" w:customStyle="1" w:styleId="FooterChar">
+    <w:name w:val="Footer Char"/>
+    <w:basedOn w:val="DefaultParagraphFont"/>
+    <w:link w:val="Footer"/>
+    <w:uiPriority w:val="99"/>
+    <w:rsid w:val="00824F97"/>
   </w:style>
 </w:styles>
 </file>

</xml_diff>